<commit_message>
finished time explanation in readme
</commit_message>
<xml_diff>
--- a/readme/readme.docx
+++ b/readme/readme.docx
@@ -1,6 +1,6 @@
 
 <file path=word/document.xml><?xml version="1.0" encoding="utf-8"?>
-<w:document xmlns:wpc="http://schemas.microsoft.com/office/word/2010/wordprocessingCanvas" xmlns:cx="http://schemas.microsoft.com/office/drawing/2014/chartex" xmlns:cx1="http://schemas.microsoft.com/office/drawing/2015/9/8/chartex" xmlns:cx2="http://schemas.microsoft.com/office/drawing/2015/10/21/chartex" xmlns:cx3="http://schemas.microsoft.com/office/drawing/2016/5/9/chartex" xmlns:cx4="http://schemas.microsoft.com/office/drawing/2016/5/10/chartex" xmlns:cx5="http://schemas.microsoft.com/office/drawing/2016/5/11/chartex" xmlns:mc="http://schemas.openxmlformats.org/markup-compatibility/2006" xmlns:o="urn:schemas-microsoft-com:office:office" xmlns:r="http://schemas.openxmlformats.org/officeDocument/2006/relationships" xmlns:m="http://schemas.openxmlformats.org/officeDocument/2006/math" xmlns:v="urn:schemas-microsoft-com:vml" xmlns:wp14="http://schemas.microsoft.com/office/word/2010/wordprocessingDrawing" xmlns:wp="http://schemas.openxmlformats.org/drawingml/2006/wordprocessingDrawing" xmlns:w10="urn:schemas-microsoft-com:office:word" xmlns:w="http://schemas.openxmlformats.org/wordprocessingml/2006/main" xmlns:w14="http://schemas.microsoft.com/office/word/2010/wordml" xmlns:w15="http://schemas.microsoft.com/office/word/2012/wordml" xmlns:w16se="http://schemas.microsoft.com/office/word/2015/wordml/symex" xmlns:wpg="http://schemas.microsoft.com/office/word/2010/wordprocessingGroup" xmlns:wpi="http://schemas.microsoft.com/office/word/2010/wordprocessingInk" xmlns:wne="http://schemas.microsoft.com/office/word/2006/wordml" xmlns:wps="http://schemas.microsoft.com/office/word/2010/wordprocessingShape" mc:Ignorable="w14 w15 w16se wp14">
+<w:document xmlns:wpc="http://schemas.microsoft.com/office/word/2010/wordprocessingCanvas" xmlns:mo="http://schemas.microsoft.com/office/mac/office/2008/main" xmlns:mc="http://schemas.openxmlformats.org/markup-compatibility/2006" xmlns:mv="urn:schemas-microsoft-com:mac:vml" xmlns:o="urn:schemas-microsoft-com:office:office" xmlns:r="http://schemas.openxmlformats.org/officeDocument/2006/relationships" xmlns:m="http://schemas.openxmlformats.org/officeDocument/2006/math" xmlns:v="urn:schemas-microsoft-com:vml" xmlns:wp14="http://schemas.microsoft.com/office/word/2010/wordprocessingDrawing" xmlns:wp="http://schemas.openxmlformats.org/drawingml/2006/wordprocessingDrawing" xmlns:w10="urn:schemas-microsoft-com:office:word" xmlns:w="http://schemas.openxmlformats.org/wordprocessingml/2006/main" xmlns:w14="http://schemas.microsoft.com/office/word/2010/wordml" xmlns:w15="http://schemas.microsoft.com/office/word/2012/wordml" xmlns:wpg="http://schemas.microsoft.com/office/word/2010/wordprocessingGroup" xmlns:wpi="http://schemas.microsoft.com/office/word/2010/wordprocessingInk" xmlns:wne="http://schemas.microsoft.com/office/word/2006/wordml" xmlns:wps="http://schemas.microsoft.com/office/word/2010/wordprocessingShape" mc:Ignorable="w14 w15 wp14">
   <w:body>
     <w:p>
       <w:pPr>
@@ -35,22 +35,26 @@
         <w:rPr>
           <w:lang w:val="en-CA"/>
         </w:rPr>
-        <w:t>Albert Luu (10129499) , Ana Pauline Telan (</w:t>
+        <w:t>Alb</w:t>
       </w:r>
       <w:r>
         <w:rPr>
-          <w:rStyle w:val="3oh-"/>
-        </w:rPr>
-        <w:t>10124075</w:t>
+          <w:lang w:val="en-CA"/>
+        </w:rPr>
+        <w:t>ert Luu (10129499) , Ana Paulina</w:t>
       </w:r>
       <w:r>
         <w:rPr>
+          <w:lang w:val="en-CA"/>
+        </w:rPr>
+        <w:t xml:space="preserve"> Telan (</w:t>
+      </w:r>
+      <w:r>
+        <w:rPr>
           <w:rStyle w:val="3oh-"/>
         </w:rPr>
-        <w:t>)</w:t>
+        <w:t>10124075)</w:t>
       </w:r>
-      <w:bookmarkStart w:id="0" w:name="_GoBack"/>
-      <w:bookmarkEnd w:id="0"/>
     </w:p>
     <w:p>
       <w:pPr>
@@ -1272,7 +1276,16 @@
           <w:szCs w:val="22"/>
           <w:lang w:val="en-CA"/>
         </w:rPr>
-        <w:t>once client has sent all data, server sends response to client and client displays this to console</w:t>
+        <w:t xml:space="preserve">once client has sent all data, server sends response to client and client displays </w:t>
+      </w:r>
+      <w:r>
+        <w:rPr>
+          <w:rFonts w:cstheme="minorHAnsi"/>
+          <w:sz w:val="22"/>
+          <w:szCs w:val="22"/>
+          <w:lang w:val="en-CA"/>
+        </w:rPr>
+        <w:t>server response to console</w:t>
       </w:r>
     </w:p>
     <w:p>
@@ -1519,7 +1532,6 @@
           <w:noProof/>
           <w:sz w:val="22"/>
           <w:szCs w:val="22"/>
-          <w:lang w:eastAsia="ja-JP"/>
         </w:rPr>
         <w:drawing>
           <wp:inline distT="0" distB="0" distL="0" distR="0" wp14:anchorId="6FFE4DBD" wp14:editId="55841D95">
@@ -1622,7 +1634,6 @@
           <w:noProof/>
           <w:sz w:val="22"/>
           <w:szCs w:val="22"/>
-          <w:lang w:eastAsia="ja-JP"/>
         </w:rPr>
         <w:drawing>
           <wp:inline distT="0" distB="0" distL="0" distR="0" wp14:anchorId="6ABFBB13" wp14:editId="3D67E614">
@@ -2291,7 +2302,6 @@
           <w:noProof/>
           <w:sz w:val="22"/>
           <w:szCs w:val="22"/>
-          <w:lang w:eastAsia="ja-JP"/>
         </w:rPr>
         <w:drawing>
           <wp:inline distT="0" distB="0" distL="0" distR="0" wp14:anchorId="069BF1A9" wp14:editId="507056B5">
@@ -2324,7 +2334,6 @@
           <w:noProof/>
           <w:sz w:val="22"/>
           <w:szCs w:val="22"/>
-          <w:lang w:eastAsia="ja-JP"/>
         </w:rPr>
         <w:drawing>
           <wp:inline distT="0" distB="0" distL="0" distR="0" wp14:anchorId="2091A7DE" wp14:editId="307BAAFE">
@@ -2361,7 +2370,6 @@
           <w:lang w:val="en-CA"/>
         </w:rPr>
       </w:pPr>
-      <w:commentRangeStart w:id="1"/>
       <w:r>
         <w:rPr>
           <w:rFonts w:cstheme="minorHAnsi"/>
@@ -2815,10 +2823,9 @@
           <w:noProof/>
           <w:sz w:val="22"/>
           <w:szCs w:val="22"/>
-          <w:lang w:eastAsia="ja-JP"/>
         </w:rPr>
         <w:drawing>
-          <wp:inline distT="0" distB="0" distL="0" distR="0" wp14:anchorId="7AFA31E1" wp14:editId="39EAFFE5">
+          <wp:inline distT="0" distB="0" distL="0" distR="0" wp14:anchorId="7AFA31E1" wp14:editId="14DAD475">
             <wp:extent cx="5486400" cy="3200400"/>
             <wp:effectExtent l="0" t="0" r="0" b="0"/>
             <wp:docPr id="6" name="Chart 6"/>
@@ -2848,10 +2855,9 @@
           <w:noProof/>
           <w:sz w:val="22"/>
           <w:szCs w:val="22"/>
-          <w:lang w:eastAsia="ja-JP"/>
         </w:rPr>
         <w:drawing>
-          <wp:inline distT="0" distB="0" distL="0" distR="0" wp14:anchorId="554DBF8D" wp14:editId="565AA55D">
+          <wp:inline distT="0" distB="0" distL="0" distR="0" wp14:anchorId="554DBF8D" wp14:editId="316A15FD">
             <wp:extent cx="5486400" cy="3200400"/>
             <wp:effectExtent l="0" t="0" r="0" b="0"/>
             <wp:docPr id="7" name="Chart 7"/>
@@ -2874,6 +2880,47 @@
           <w:lang w:val="en-CA"/>
         </w:rPr>
       </w:pPr>
+    </w:p>
+    <w:p>
+      <w:pPr>
+        <w:rPr>
+          <w:rFonts w:cstheme="minorHAnsi"/>
+          <w:sz w:val="22"/>
+          <w:szCs w:val="22"/>
+          <w:lang w:val="en-CA"/>
+        </w:rPr>
+      </w:pPr>
+    </w:p>
+    <w:p>
+      <w:pPr>
+        <w:rPr>
+          <w:rFonts w:cstheme="minorHAnsi"/>
+          <w:sz w:val="22"/>
+          <w:szCs w:val="22"/>
+          <w:lang w:val="en-CA"/>
+        </w:rPr>
+      </w:pPr>
+    </w:p>
+    <w:p>
+      <w:pPr>
+        <w:rPr>
+          <w:rFonts w:cstheme="minorHAnsi"/>
+          <w:sz w:val="22"/>
+          <w:szCs w:val="22"/>
+          <w:lang w:val="en-CA"/>
+        </w:rPr>
+      </w:pPr>
+    </w:p>
+    <w:p>
+      <w:pPr>
+        <w:ind w:firstLine="720"/>
+        <w:rPr>
+          <w:rFonts w:cstheme="minorHAnsi"/>
+          <w:sz w:val="22"/>
+          <w:szCs w:val="22"/>
+          <w:lang w:val="en-CA"/>
+        </w:rPr>
+      </w:pPr>
       <w:r>
         <w:rPr>
           <w:rFonts w:cstheme="minorHAnsi"/>
@@ -2881,18 +2928,301 @@
           <w:szCs w:val="22"/>
           <w:lang w:val="en-CA"/>
         </w:rPr>
-        <w:t>&lt;explanation here&gt;</w:t>
+        <w:lastRenderedPageBreak/>
+        <w:t>Prior to the timing of these tests, we hypothesized that on average, choosing to encrypt data would result in a longer run time than not encrypting as there are more operations done to the data before and after it is sent to the destination.</w:t>
       </w:r>
-      <w:commentRangeEnd w:id="1"/>
       <w:r>
         <w:rPr>
-          <w:rStyle w:val="CommentReference"/>
-          <w:rFonts w:cstheme="minorHAnsi"/>
-          <w:sz w:val="22"/>
-          <w:szCs w:val="22"/>
-        </w:rPr>
-        <w:commentReference w:id="1"/>
+          <w:rFonts w:cstheme="minorHAnsi"/>
+          <w:sz w:val="22"/>
+          <w:szCs w:val="22"/>
+          <w:lang w:val="en-CA"/>
+        </w:rPr>
+        <w:t xml:space="preserve"> Furthermore, we expected that there wouldn’t be a significant difference in terms of time between encrypting with AES128 vs. AES256. Hence, as depicted in our graphs, our results did not come as a big surprise for us although there are some outliers worthy to be discussed.</w:t>
       </w:r>
+    </w:p>
+    <w:p>
+      <w:pPr>
+        <w:rPr>
+          <w:rFonts w:cstheme="minorHAnsi"/>
+          <w:sz w:val="22"/>
+          <w:szCs w:val="22"/>
+          <w:lang w:val="en-CA"/>
+        </w:rPr>
+      </w:pPr>
+    </w:p>
+    <w:p>
+      <w:pPr>
+        <w:ind w:firstLine="720"/>
+        <w:rPr>
+          <w:rFonts w:cstheme="minorHAnsi"/>
+          <w:sz w:val="22"/>
+          <w:szCs w:val="22"/>
+          <w:lang w:val="en-CA"/>
+        </w:rPr>
+      </w:pPr>
+      <w:r>
+        <w:rPr>
+          <w:rFonts w:cstheme="minorHAnsi"/>
+          <w:sz w:val="22"/>
+          <w:szCs w:val="22"/>
+          <w:lang w:val="en-CA"/>
+        </w:rPr>
+        <w:t>Comparing the two AES algorithms with differing keys (128 vs. 256), it can be seen that the difference is quite negligible. We believe that this lack of difference depending on the key size is caused by the similarity in the amount of operations between the two. The key size does not dictate a significant change in the communication protocol or the algorithm as the only difference is how the key will be parsed, depending on the password given.</w:t>
+      </w:r>
+      <w:r>
+        <w:rPr>
+          <w:rFonts w:cstheme="minorHAnsi"/>
+          <w:sz w:val="22"/>
+          <w:szCs w:val="22"/>
+          <w:lang w:val="en-CA"/>
+        </w:rPr>
+        <w:t xml:space="preserve"> In more specific terms, padding/truncating</w:t>
+      </w:r>
+      <w:r>
+        <w:rPr>
+          <w:rFonts w:cstheme="minorHAnsi"/>
+          <w:sz w:val="22"/>
+          <w:szCs w:val="22"/>
+          <w:lang w:val="en-CA"/>
+        </w:rPr>
+        <w:t xml:space="preserve"> takes constant time </w:t>
+      </w:r>
+      <w:r>
+        <w:rPr>
+          <w:rFonts w:cstheme="minorHAnsi"/>
+          <w:sz w:val="22"/>
+          <w:szCs w:val="22"/>
+          <w:lang w:val="en-CA"/>
+        </w:rPr>
+        <w:t xml:space="preserve">hence, there is no notable contrast in time. </w:t>
+      </w:r>
+    </w:p>
+    <w:p>
+      <w:pPr>
+        <w:rPr>
+          <w:rFonts w:cstheme="minorHAnsi"/>
+          <w:sz w:val="22"/>
+          <w:szCs w:val="22"/>
+          <w:lang w:val="en-CA"/>
+        </w:rPr>
+      </w:pPr>
+    </w:p>
+    <w:p>
+      <w:pPr>
+        <w:ind w:firstLine="720"/>
+        <w:rPr>
+          <w:rFonts w:cstheme="minorHAnsi"/>
+          <w:sz w:val="22"/>
+          <w:szCs w:val="22"/>
+          <w:lang w:val="en-CA"/>
+        </w:rPr>
+      </w:pPr>
+      <w:r>
+        <w:rPr>
+          <w:rFonts w:cstheme="minorHAnsi"/>
+          <w:sz w:val="22"/>
+          <w:szCs w:val="22"/>
+          <w:lang w:val="en-CA"/>
+        </w:rPr>
+        <w:t>For the most part, no encryption proves a significant difference in time as</w:t>
+      </w:r>
+      <w:r>
+        <w:rPr>
+          <w:rFonts w:cstheme="minorHAnsi"/>
+          <w:sz w:val="22"/>
+          <w:szCs w:val="22"/>
+          <w:lang w:val="en-CA"/>
+        </w:rPr>
+        <w:t xml:space="preserve"> our results dictate that</w:t>
+      </w:r>
+      <w:r>
+        <w:rPr>
+          <w:rFonts w:cstheme="minorHAnsi"/>
+          <w:sz w:val="22"/>
+          <w:szCs w:val="22"/>
+          <w:lang w:val="en-CA"/>
+        </w:rPr>
+        <w:t xml:space="preserve"> it is way shorter than the other two. </w:t>
+      </w:r>
+      <w:r>
+        <w:rPr>
+          <w:rFonts w:cstheme="minorHAnsi"/>
+          <w:sz w:val="22"/>
+          <w:szCs w:val="22"/>
+          <w:lang w:val="en-CA"/>
+        </w:rPr>
+        <w:t>Note that w</w:t>
+      </w:r>
+      <w:r>
+        <w:rPr>
+          <w:rFonts w:cstheme="minorHAnsi"/>
+          <w:sz w:val="22"/>
+          <w:szCs w:val="22"/>
+          <w:lang w:val="en-CA"/>
+        </w:rPr>
+        <w:t xml:space="preserve">hen </w:t>
+      </w:r>
+      <w:r>
+        <w:rPr>
+          <w:rFonts w:cstheme="minorHAnsi"/>
+          <w:sz w:val="22"/>
+          <w:szCs w:val="22"/>
+          <w:lang w:val="en-CA"/>
+        </w:rPr>
+        <w:t>no encryption is used</w:t>
+      </w:r>
+      <w:r>
+        <w:rPr>
+          <w:rFonts w:cstheme="minorHAnsi"/>
+          <w:sz w:val="22"/>
+          <w:szCs w:val="22"/>
+          <w:lang w:val="en-CA"/>
+        </w:rPr>
+        <w:t xml:space="preserve"> on smaller files, the difference does not quite pass 50%</w:t>
+      </w:r>
+      <w:r>
+        <w:rPr>
+          <w:rFonts w:cstheme="minorHAnsi"/>
+          <w:sz w:val="22"/>
+          <w:szCs w:val="22"/>
+          <w:lang w:val="en-CA"/>
+        </w:rPr>
+        <w:t xml:space="preserve"> compared to the</w:t>
+      </w:r>
+      <w:r>
+        <w:rPr>
+          <w:rFonts w:cstheme="minorHAnsi"/>
+          <w:sz w:val="22"/>
+          <w:szCs w:val="22"/>
+          <w:lang w:val="en-CA"/>
+        </w:rPr>
+        <w:t xml:space="preserve"> other</w:t>
+      </w:r>
+      <w:r>
+        <w:rPr>
+          <w:rFonts w:cstheme="minorHAnsi"/>
+          <w:sz w:val="22"/>
+          <w:szCs w:val="22"/>
+          <w:lang w:val="en-CA"/>
+        </w:rPr>
+        <w:t xml:space="preserve"> ciphers</w:t>
+      </w:r>
+      <w:r>
+        <w:rPr>
+          <w:rFonts w:cstheme="minorHAnsi"/>
+          <w:sz w:val="22"/>
+          <w:szCs w:val="22"/>
+          <w:lang w:val="en-CA"/>
+        </w:rPr>
+        <w:t>. However, when it is used on bigger files, the difference is greater - regardless whether write/read is used. It is also worth noting that our results for writing on a 1MB file produced a descending trend which is different from the other tests, an anomaly we can’t really explain to be frank.</w:t>
+      </w:r>
+    </w:p>
+    <w:p>
+      <w:pPr>
+        <w:ind w:firstLine="720"/>
+        <w:rPr>
+          <w:rFonts w:cstheme="minorHAnsi"/>
+          <w:sz w:val="22"/>
+          <w:szCs w:val="22"/>
+          <w:lang w:val="en-CA"/>
+        </w:rPr>
+      </w:pPr>
+    </w:p>
+    <w:p>
+      <w:pPr>
+        <w:ind w:firstLine="720"/>
+        <w:rPr>
+          <w:rFonts w:cstheme="minorHAnsi"/>
+          <w:sz w:val="22"/>
+          <w:szCs w:val="22"/>
+          <w:lang w:val="en-CA"/>
+        </w:rPr>
+      </w:pPr>
+      <w:r>
+        <w:rPr>
+          <w:rFonts w:cstheme="minorHAnsi"/>
+          <w:sz w:val="22"/>
+          <w:szCs w:val="22"/>
+          <w:lang w:val="en-CA"/>
+        </w:rPr>
+        <w:t>In conclusion, based on our results, we see that not encrypting traffic only produces a significant difference when the file to be sent is big (ie. 1GB). Furthermore, using AES128 vs. AES256 does not make a time difference worthy of attention hence, using either or should run around the same time length.</w:t>
+      </w:r>
+      <w:r>
+        <w:rPr>
+          <w:rFonts w:cstheme="minorHAnsi"/>
+          <w:sz w:val="22"/>
+          <w:szCs w:val="22"/>
+          <w:lang w:val="en-CA"/>
+        </w:rPr>
+        <w:t xml:space="preserve"> Therefore,</w:t>
+      </w:r>
+      <w:r>
+        <w:rPr>
+          <w:rFonts w:cstheme="minorHAnsi"/>
+          <w:sz w:val="22"/>
+          <w:szCs w:val="22"/>
+          <w:lang w:val="en-CA"/>
+        </w:rPr>
+        <w:t xml:space="preserve"> there are significant differences</w:t>
+      </w:r>
+      <w:r>
+        <w:rPr>
+          <w:rFonts w:cstheme="minorHAnsi"/>
+          <w:sz w:val="22"/>
+          <w:szCs w:val="22"/>
+          <w:lang w:val="en-CA"/>
+        </w:rPr>
+        <w:t xml:space="preserve"> only</w:t>
+      </w:r>
+      <w:r>
+        <w:rPr>
+          <w:rFonts w:cstheme="minorHAnsi"/>
+          <w:sz w:val="22"/>
+          <w:szCs w:val="22"/>
+          <w:lang w:val="en-CA"/>
+        </w:rPr>
+        <w:t xml:space="preserve"> between the</w:t>
+      </w:r>
+      <w:r>
+        <w:rPr>
+          <w:rFonts w:cstheme="minorHAnsi"/>
+          <w:sz w:val="22"/>
+          <w:szCs w:val="22"/>
+          <w:lang w:val="en-CA"/>
+        </w:rPr>
+        <w:t xml:space="preserve"> run times of not encrypting </w:t>
+      </w:r>
+      <w:bookmarkStart w:id="0" w:name="_GoBack"/>
+      <w:bookmarkEnd w:id="0"/>
+      <w:r>
+        <w:rPr>
+          <w:rFonts w:cstheme="minorHAnsi"/>
+          <w:sz w:val="22"/>
+          <w:szCs w:val="22"/>
+          <w:lang w:val="en-CA"/>
+        </w:rPr>
+        <w:t xml:space="preserve">versus encrypting </w:t>
+      </w:r>
+      <w:r>
+        <w:rPr>
+          <w:rFonts w:cstheme="minorHAnsi"/>
+          <w:sz w:val="22"/>
+          <w:szCs w:val="22"/>
+          <w:lang w:val="en-CA"/>
+        </w:rPr>
+        <w:t>but these differences are majorly dictated by the size of the file about to be sent.</w:t>
+      </w:r>
+    </w:p>
+    <w:p>
+      <w:pPr>
+        <w:rPr>
+          <w:rFonts w:cstheme="minorHAnsi"/>
+          <w:sz w:val="22"/>
+          <w:szCs w:val="22"/>
+          <w:lang w:val="en-CA"/>
+        </w:rPr>
+      </w:pPr>
     </w:p>
     <w:sectPr>
       <w:pgSz w:w="12240" w:h="15840"/>
@@ -2904,36 +3234,9 @@
 </w:document>
 </file>
 
-<file path=word/comments.xml><?xml version="1.0" encoding="utf-8"?>
-<w:comments xmlns:wpc="http://schemas.microsoft.com/office/word/2010/wordprocessingCanvas" xmlns:cx="http://schemas.microsoft.com/office/drawing/2014/chartex" xmlns:cx1="http://schemas.microsoft.com/office/drawing/2015/9/8/chartex" xmlns:cx2="http://schemas.microsoft.com/office/drawing/2015/10/21/chartex" xmlns:cx3="http://schemas.microsoft.com/office/drawing/2016/5/9/chartex" xmlns:cx4="http://schemas.microsoft.com/office/drawing/2016/5/10/chartex" xmlns:cx5="http://schemas.microsoft.com/office/drawing/2016/5/11/chartex" xmlns:mc="http://schemas.openxmlformats.org/markup-compatibility/2006" xmlns:o="urn:schemas-microsoft-com:office:office" xmlns:r="http://schemas.openxmlformats.org/officeDocument/2006/relationships" xmlns:m="http://schemas.openxmlformats.org/officeDocument/2006/math" xmlns:v="urn:schemas-microsoft-com:vml" xmlns:wp14="http://schemas.microsoft.com/office/word/2010/wordprocessingDrawing" xmlns:wp="http://schemas.openxmlformats.org/drawingml/2006/wordprocessingDrawing" xmlns:w10="urn:schemas-microsoft-com:office:word" xmlns:w="http://schemas.openxmlformats.org/wordprocessingml/2006/main" xmlns:w14="http://schemas.microsoft.com/office/word/2010/wordml" xmlns:w15="http://schemas.microsoft.com/office/word/2012/wordml" xmlns:w16se="http://schemas.microsoft.com/office/word/2015/wordml/symex" xmlns:wpg="http://schemas.microsoft.com/office/word/2010/wordprocessingGroup" xmlns:wpi="http://schemas.microsoft.com/office/word/2010/wordprocessingInk" xmlns:wne="http://schemas.microsoft.com/office/word/2006/wordml" xmlns:wps="http://schemas.microsoft.com/office/word/2010/wordprocessingShape" mc:Ignorable="w14 w15 w16se wp14">
-  <w:comment w:id="1" w:author="Ana Ramos Telan" w:date="2017-03-11T22:45:00Z" w:initials="ART">
-    <w:p>
-      <w:pPr>
-        <w:pStyle w:val="CommentText"/>
-      </w:pPr>
-      <w:r>
-        <w:rPr>
-          <w:rStyle w:val="CommentReference"/>
-        </w:rPr>
-        <w:annotationRef/>
-      </w:r>
-      <w:r>
-        <w:t>Just do these and we good</w:t>
-      </w:r>
-    </w:p>
-  </w:comment>
-</w:comments>
-</file>
-
-<file path=word/commentsExtended.xml><?xml version="1.0" encoding="utf-8"?>
-<w15:commentsEx xmlns:wpc="http://schemas.microsoft.com/office/word/2010/wordprocessingCanvas" xmlns:cx="http://schemas.microsoft.com/office/drawing/2014/chartex" xmlns:cx1="http://schemas.microsoft.com/office/drawing/2015/9/8/chartex" xmlns:cx2="http://schemas.microsoft.com/office/drawing/2015/10/21/chartex" xmlns:cx3="http://schemas.microsoft.com/office/drawing/2016/5/9/chartex" xmlns:cx4="http://schemas.microsoft.com/office/drawing/2016/5/10/chartex" xmlns:cx5="http://schemas.microsoft.com/office/drawing/2016/5/11/chartex" xmlns:mc="http://schemas.openxmlformats.org/markup-compatibility/2006" xmlns:o="urn:schemas-microsoft-com:office:office" xmlns:r="http://schemas.openxmlformats.org/officeDocument/2006/relationships" xmlns:m="http://schemas.openxmlformats.org/officeDocument/2006/math" xmlns:v="urn:schemas-microsoft-com:vml" xmlns:wp14="http://schemas.microsoft.com/office/word/2010/wordprocessingDrawing" xmlns:wp="http://schemas.openxmlformats.org/drawingml/2006/wordprocessingDrawing" xmlns:w10="urn:schemas-microsoft-com:office:word" xmlns:w="http://schemas.openxmlformats.org/wordprocessingml/2006/main" xmlns:w14="http://schemas.microsoft.com/office/word/2010/wordml" xmlns:w15="http://schemas.microsoft.com/office/word/2012/wordml" xmlns:w16se="http://schemas.microsoft.com/office/word/2015/wordml/symex" xmlns:wpg="http://schemas.microsoft.com/office/word/2010/wordprocessingGroup" xmlns:wpi="http://schemas.microsoft.com/office/word/2010/wordprocessingInk" xmlns:wne="http://schemas.microsoft.com/office/word/2006/wordml" xmlns:wps="http://schemas.microsoft.com/office/word/2010/wordprocessingShape" mc:Ignorable="w14 w15 w16se wp14">
-  <w15:commentEx w15:paraId="3013BB70" w15:done="1"/>
-</w15:commentsEx>
-</file>
-
 <file path=word/numbering.xml><?xml version="1.0" encoding="utf-8"?>
-<w:numbering xmlns:wpc="http://schemas.microsoft.com/office/word/2010/wordprocessingCanvas" xmlns:cx="http://schemas.microsoft.com/office/drawing/2014/chartex" xmlns:cx1="http://schemas.microsoft.com/office/drawing/2015/9/8/chartex" xmlns:cx2="http://schemas.microsoft.com/office/drawing/2015/10/21/chartex" xmlns:cx3="http://schemas.microsoft.com/office/drawing/2016/5/9/chartex" xmlns:cx4="http://schemas.microsoft.com/office/drawing/2016/5/10/chartex" xmlns:cx5="http://schemas.microsoft.com/office/drawing/2016/5/11/chartex" xmlns:mc="http://schemas.openxmlformats.org/markup-compatibility/2006" xmlns:o="urn:schemas-microsoft-com:office:office" xmlns:r="http://schemas.openxmlformats.org/officeDocument/2006/relationships" xmlns:m="http://schemas.openxmlformats.org/officeDocument/2006/math" xmlns:v="urn:schemas-microsoft-com:vml" xmlns:wp14="http://schemas.microsoft.com/office/word/2010/wordprocessingDrawing" xmlns:wp="http://schemas.openxmlformats.org/drawingml/2006/wordprocessingDrawing" xmlns:w10="urn:schemas-microsoft-com:office:word" xmlns:w="http://schemas.openxmlformats.org/wordprocessingml/2006/main" xmlns:w14="http://schemas.microsoft.com/office/word/2010/wordml" xmlns:w15="http://schemas.microsoft.com/office/word/2012/wordml" xmlns:w16se="http://schemas.microsoft.com/office/word/2015/wordml/symex" xmlns:wpg="http://schemas.microsoft.com/office/word/2010/wordprocessingGroup" xmlns:wpi="http://schemas.microsoft.com/office/word/2010/wordprocessingInk" xmlns:wne="http://schemas.microsoft.com/office/word/2006/wordml" xmlns:wps="http://schemas.microsoft.com/office/word/2010/wordprocessingShape" mc:Ignorable="w14 w15 w16se wp14">
-  <w:abstractNum w:abstractNumId="0" w15:restartNumberingAfterBreak="0">
+<w:numbering xmlns:wpc="http://schemas.microsoft.com/office/word/2010/wordprocessingCanvas" xmlns:mo="http://schemas.microsoft.com/office/mac/office/2008/main" xmlns:mc="http://schemas.openxmlformats.org/markup-compatibility/2006" xmlns:mv="urn:schemas-microsoft-com:mac:vml" xmlns:o="urn:schemas-microsoft-com:office:office" xmlns:r="http://schemas.openxmlformats.org/officeDocument/2006/relationships" xmlns:m="http://schemas.openxmlformats.org/officeDocument/2006/math" xmlns:v="urn:schemas-microsoft-com:vml" xmlns:wp14="http://schemas.microsoft.com/office/word/2010/wordprocessingDrawing" xmlns:wp="http://schemas.openxmlformats.org/drawingml/2006/wordprocessingDrawing" xmlns:w10="urn:schemas-microsoft-com:office:word" xmlns:w="http://schemas.openxmlformats.org/wordprocessingml/2006/main" xmlns:w14="http://schemas.microsoft.com/office/word/2010/wordml" xmlns:w15="http://schemas.microsoft.com/office/word/2012/wordml" xmlns:wpg="http://schemas.microsoft.com/office/word/2010/wordprocessingGroup" xmlns:wpi="http://schemas.microsoft.com/office/word/2010/wordprocessingInk" xmlns:wne="http://schemas.microsoft.com/office/word/2006/wordml" xmlns:wps="http://schemas.microsoft.com/office/word/2010/wordprocessingShape" mc:Ignorable="w14 w15 wp14">
+  <w:abstractNum w:abstractNumId="0">
     <w:nsid w:val="31350D29"/>
     <w:multiLevelType w:val="hybridMultilevel"/>
     <w:tmpl w:val="1C822E1C"/>
@@ -3025,7 +3328,7 @@
       </w:pPr>
     </w:lvl>
   </w:abstractNum>
-  <w:abstractNum w:abstractNumId="1" w15:restartNumberingAfterBreak="0">
+  <w:abstractNum w:abstractNumId="1">
     <w:nsid w:val="36DF51A1"/>
     <w:multiLevelType w:val="hybridMultilevel"/>
     <w:tmpl w:val="860AA1F4"/>
@@ -3111,7 +3414,7 @@
       </w:pPr>
     </w:lvl>
   </w:abstractNum>
-  <w:abstractNum w:abstractNumId="2" w15:restartNumberingAfterBreak="0">
+  <w:abstractNum w:abstractNumId="2">
     <w:nsid w:val="3C5C472B"/>
     <w:multiLevelType w:val="hybridMultilevel"/>
     <w:tmpl w:val="E1CE5D8C"/>
@@ -3209,16 +3512,8 @@
 </w:numbering>
 </file>
 
-<file path=word/people.xml><?xml version="1.0" encoding="utf-8"?>
-<w15:people xmlns:wpc="http://schemas.microsoft.com/office/word/2010/wordprocessingCanvas" xmlns:cx="http://schemas.microsoft.com/office/drawing/2014/chartex" xmlns:cx1="http://schemas.microsoft.com/office/drawing/2015/9/8/chartex" xmlns:cx2="http://schemas.microsoft.com/office/drawing/2015/10/21/chartex" xmlns:cx3="http://schemas.microsoft.com/office/drawing/2016/5/9/chartex" xmlns:cx4="http://schemas.microsoft.com/office/drawing/2016/5/10/chartex" xmlns:cx5="http://schemas.microsoft.com/office/drawing/2016/5/11/chartex" xmlns:mc="http://schemas.openxmlformats.org/markup-compatibility/2006" xmlns:o="urn:schemas-microsoft-com:office:office" xmlns:r="http://schemas.openxmlformats.org/officeDocument/2006/relationships" xmlns:m="http://schemas.openxmlformats.org/officeDocument/2006/math" xmlns:v="urn:schemas-microsoft-com:vml" xmlns:wp14="http://schemas.microsoft.com/office/word/2010/wordprocessingDrawing" xmlns:wp="http://schemas.openxmlformats.org/drawingml/2006/wordprocessingDrawing" xmlns:w10="urn:schemas-microsoft-com:office:word" xmlns:w="http://schemas.openxmlformats.org/wordprocessingml/2006/main" xmlns:w14="http://schemas.microsoft.com/office/word/2010/wordml" xmlns:w15="http://schemas.microsoft.com/office/word/2012/wordml" xmlns:w16se="http://schemas.microsoft.com/office/word/2015/wordml/symex" xmlns:wpg="http://schemas.microsoft.com/office/word/2010/wordprocessingGroup" xmlns:wpi="http://schemas.microsoft.com/office/word/2010/wordprocessingInk" xmlns:wne="http://schemas.microsoft.com/office/word/2006/wordml" xmlns:wps="http://schemas.microsoft.com/office/word/2010/wordprocessingShape" mc:Ignorable="w14 w15 w16se wp14">
-  <w15:person w15:author="Ana Ramos Telan">
-    <w15:presenceInfo w15:providerId="None" w15:userId="Ana Ramos Telan"/>
-  </w15:person>
-</w15:people>
-</file>
-
 <file path=word/styles.xml><?xml version="1.0" encoding="utf-8"?>
-<w:styles xmlns:mc="http://schemas.openxmlformats.org/markup-compatibility/2006" xmlns:r="http://schemas.openxmlformats.org/officeDocument/2006/relationships" xmlns:w="http://schemas.openxmlformats.org/wordprocessingml/2006/main" xmlns:w14="http://schemas.microsoft.com/office/word/2010/wordml" xmlns:w15="http://schemas.microsoft.com/office/word/2012/wordml" xmlns:w16se="http://schemas.microsoft.com/office/word/2015/wordml/symex" mc:Ignorable="w14 w15 w16se">
+<w:styles xmlns:mc="http://schemas.openxmlformats.org/markup-compatibility/2006" xmlns:r="http://schemas.openxmlformats.org/officeDocument/2006/relationships" xmlns:w="http://schemas.openxmlformats.org/wordprocessingml/2006/main" xmlns:w14="http://schemas.microsoft.com/office/word/2010/wordml" xmlns:w15="http://schemas.microsoft.com/office/word/2012/wordml" mc:Ignorable="w14 w15">
   <w:docDefaults>
     <w:rPrDefault>
       <w:rPr>
@@ -3230,7 +3525,7 @@
     </w:rPrDefault>
     <w:pPrDefault/>
   </w:docDefaults>
-  <w:latentStyles w:defLockedState="0" w:defUIPriority="99" w:defSemiHidden="0" w:defUnhideWhenUsed="0" w:defQFormat="0" w:count="374">
+  <w:latentStyles w:defLockedState="0" w:defUIPriority="99" w:defSemiHidden="0" w:defUnhideWhenUsed="0" w:defQFormat="0" w:count="382">
     <w:lsdException w:name="Normal" w:uiPriority="0" w:qFormat="1"/>
     <w:lsdException w:name="heading 1" w:uiPriority="9" w:qFormat="1"/>
     <w:lsdException w:name="heading 2" w:semiHidden="1" w:uiPriority="9" w:unhideWhenUsed="1" w:qFormat="1"/>
@@ -3674,6 +3969,7 @@
     <w:uiPriority w:val="39"/>
     <w:rsid w:val="00F04AEC"/>
     <w:tblPr>
+      <w:tblInd w:w="0" w:type="dxa"/>
       <w:tblBorders>
         <w:top w:val="single" w:sz="4" w:space="0" w:color="auto"/>
         <w:left w:val="single" w:sz="4" w:space="0" w:color="auto"/>
@@ -3682,6 +3978,12 @@
         <w:insideH w:val="single" w:sz="4" w:space="0" w:color="auto"/>
         <w:insideV w:val="single" w:sz="4" w:space="0" w:color="auto"/>
       </w:tblBorders>
+      <w:tblCellMar>
+        <w:top w:w="0" w:type="dxa"/>
+        <w:left w:w="108" w:type="dxa"/>
+        <w:bottom w:w="0" w:type="dxa"/>
+        <w:right w:w="108" w:type="dxa"/>
+      </w:tblCellMar>
     </w:tblPr>
   </w:style>
   <w:style w:type="character" w:styleId="CommentReference">
@@ -3861,7 +4163,7 @@
 </file>
 
 <file path=word/charts/chart1.xml><?xml version="1.0" encoding="utf-8"?>
-<c:chartSpace xmlns:c="http://schemas.openxmlformats.org/drawingml/2006/chart" xmlns:a="http://schemas.openxmlformats.org/drawingml/2006/main" xmlns:r="http://schemas.openxmlformats.org/officeDocument/2006/relationships" xmlns:c16r2="http://schemas.microsoft.com/office/drawing/2015/06/chart">
+<c:chartSpace xmlns:c="http://schemas.openxmlformats.org/drawingml/2006/chart" xmlns:a="http://schemas.openxmlformats.org/drawingml/2006/main" xmlns:r="http://schemas.openxmlformats.org/officeDocument/2006/relationships">
   <c:date1904 val="0"/>
   <c:lang val="en-US"/>
   <c:roundedCorners val="0"/>
@@ -4003,7 +4305,7 @@
             <c:showPercent val="0"/>
             <c:showBubbleSize val="0"/>
             <c:showLeaderLines val="0"/>
-            <c:extLst>
+            <c:extLst xmlns:c16r2="http://schemas.microsoft.com/office/drawing/2015/06/chart">
               <c:ext xmlns:c15="http://schemas.microsoft.com/office/drawing/2012/chart" uri="{CE6537A1-D6FC-4f65-9D91-7224C49458BB}">
                 <c15:showLeaderLines val="1"/>
                 <c15:leaderLines>
@@ -4044,7 +4346,7 @@
                 <c:formatCode>General</c:formatCode>
                 <c:ptCount val="2"/>
                 <c:pt idx="0">
-                  <c:v>0.68400000000000005</c:v>
+                  <c:v>0.684</c:v>
                 </c:pt>
                 <c:pt idx="1">
                   <c:v>1.962</c:v>
@@ -4052,7 +4354,7 @@
               </c:numCache>
             </c:numRef>
           </c:val>
-          <c:extLst>
+          <c:extLst xmlns:c16r2="http://schemas.microsoft.com/office/drawing/2015/06/chart">
             <c:ext xmlns:c16="http://schemas.microsoft.com/office/drawing/2014/chart" uri="{C3380CC4-5D6E-409C-BE32-E72D297353CC}">
               <c16:uniqueId val="{00000000-7028-439D-BF80-E6A665CD45C7}"/>
             </c:ext>
@@ -4120,7 +4422,7 @@
             <c:showPercent val="0"/>
             <c:showBubbleSize val="0"/>
             <c:showLeaderLines val="0"/>
-            <c:extLst>
+            <c:extLst xmlns:c16r2="http://schemas.microsoft.com/office/drawing/2015/06/chart">
               <c:ext xmlns:c15="http://schemas.microsoft.com/office/drawing/2012/chart" uri="{CE6537A1-D6FC-4f65-9D91-7224C49458BB}">
                 <c15:showLeaderLines val="1"/>
                 <c15:leaderLines>
@@ -4161,7 +4463,7 @@
                 <c:formatCode>General</c:formatCode>
                 <c:ptCount val="2"/>
                 <c:pt idx="0">
-                  <c:v>1.1000000000000001</c:v>
+                  <c:v>1.1</c:v>
                 </c:pt>
                 <c:pt idx="1">
                   <c:v>1.696</c:v>
@@ -4169,7 +4471,7 @@
               </c:numCache>
             </c:numRef>
           </c:val>
-          <c:extLst>
+          <c:extLst xmlns:c16r2="http://schemas.microsoft.com/office/drawing/2015/06/chart">
             <c:ext xmlns:c16="http://schemas.microsoft.com/office/drawing/2014/chart" uri="{C3380CC4-5D6E-409C-BE32-E72D297353CC}">
               <c16:uniqueId val="{00000001-7028-439D-BF80-E6A665CD45C7}"/>
             </c:ext>
@@ -4237,7 +4539,7 @@
             <c:showPercent val="0"/>
             <c:showBubbleSize val="0"/>
             <c:showLeaderLines val="0"/>
-            <c:extLst>
+            <c:extLst xmlns:c16r2="http://schemas.microsoft.com/office/drawing/2015/06/chart">
               <c:ext xmlns:c15="http://schemas.microsoft.com/office/drawing/2012/chart" uri="{CE6537A1-D6FC-4f65-9D91-7224C49458BB}">
                 <c15:showLeaderLines val="1"/>
                 <c15:leaderLines>
@@ -4278,15 +4580,15 @@
                 <c:formatCode>General</c:formatCode>
                 <c:ptCount val="2"/>
                 <c:pt idx="0">
-                  <c:v>1.1080000000000001</c:v>
+                  <c:v>1.108</c:v>
                 </c:pt>
                 <c:pt idx="1">
-                  <c:v>1.5049999999999999</c:v>
+                  <c:v>1.505</c:v>
                 </c:pt>
               </c:numCache>
             </c:numRef>
           </c:val>
-          <c:extLst>
+          <c:extLst xmlns:c16r2="http://schemas.microsoft.com/office/drawing/2015/06/chart">
             <c:ext xmlns:c16="http://schemas.microsoft.com/office/drawing/2014/chart" uri="{C3380CC4-5D6E-409C-BE32-E72D297353CC}">
               <c16:uniqueId val="{00000002-7028-439D-BF80-E6A665CD45C7}"/>
             </c:ext>
@@ -4303,11 +4605,11 @@
         </c:dLbls>
         <c:gapWidth val="219"/>
         <c:overlap val="-27"/>
-        <c:axId val="616548992"/>
-        <c:axId val="614669120"/>
+        <c:axId val="-1179947216"/>
+        <c:axId val="-1180359808"/>
       </c:barChart>
       <c:catAx>
-        <c:axId val="616548992"/>
+        <c:axId val="-1179947216"/>
         <c:scaling>
           <c:orientation val="minMax"/>
         </c:scaling>
@@ -4350,7 +4652,7 @@
             <a:endParaRPr lang="en-US"/>
           </a:p>
         </c:txPr>
-        <c:crossAx val="614669120"/>
+        <c:crossAx val="-1180359808"/>
         <c:crosses val="autoZero"/>
         <c:auto val="1"/>
         <c:lblAlgn val="ctr"/>
@@ -4358,7 +4660,7 @@
         <c:noMultiLvlLbl val="0"/>
       </c:catAx>
       <c:valAx>
-        <c:axId val="614669120"/>
+        <c:axId val="-1180359808"/>
         <c:scaling>
           <c:orientation val="minMax"/>
         </c:scaling>
@@ -4409,7 +4711,7 @@
             <a:endParaRPr lang="en-US"/>
           </a:p>
         </c:txPr>
-        <c:crossAx val="616548992"/>
+        <c:crossAx val="-1179947216"/>
         <c:crosses val="autoZero"/>
         <c:crossBetween val="between"/>
       </c:valAx>
@@ -4483,7 +4785,7 @@
 </file>
 
 <file path=word/charts/chart2.xml><?xml version="1.0" encoding="utf-8"?>
-<c:chartSpace xmlns:c="http://schemas.openxmlformats.org/drawingml/2006/chart" xmlns:a="http://schemas.openxmlformats.org/drawingml/2006/main" xmlns:r="http://schemas.openxmlformats.org/officeDocument/2006/relationships" xmlns:c16r2="http://schemas.microsoft.com/office/drawing/2015/06/chart">
+<c:chartSpace xmlns:c="http://schemas.openxmlformats.org/drawingml/2006/chart" xmlns:a="http://schemas.openxmlformats.org/drawingml/2006/main" xmlns:r="http://schemas.openxmlformats.org/officeDocument/2006/relationships">
   <c:date1904 val="0"/>
   <c:lang val="en-US"/>
   <c:roundedCorners val="0"/>
@@ -4625,7 +4927,7 @@
             <c:showPercent val="0"/>
             <c:showBubbleSize val="0"/>
             <c:showLeaderLines val="0"/>
-            <c:extLst>
+            <c:extLst xmlns:c16r2="http://schemas.microsoft.com/office/drawing/2015/06/chart">
               <c:ext xmlns:c15="http://schemas.microsoft.com/office/drawing/2012/chart" uri="{CE6537A1-D6FC-4f65-9D91-7224C49458BB}">
                 <c15:showLeaderLines val="1"/>
                 <c15:leaderLines>
@@ -4663,12 +4965,12 @@
                 <c:formatCode>General</c:formatCode>
                 <c:ptCount val="1"/>
                 <c:pt idx="0">
-                  <c:v>13.824999999999999</c:v>
+                  <c:v>13.825</c:v>
                 </c:pt>
               </c:numCache>
             </c:numRef>
           </c:val>
-          <c:extLst>
+          <c:extLst xmlns:c16r2="http://schemas.microsoft.com/office/drawing/2015/06/chart">
             <c:ext xmlns:c16="http://schemas.microsoft.com/office/drawing/2014/chart" uri="{C3380CC4-5D6E-409C-BE32-E72D297353CC}">
               <c16:uniqueId val="{00000000-17FC-4048-8E51-564C555E2054}"/>
             </c:ext>
@@ -4736,7 +5038,7 @@
             <c:showPercent val="0"/>
             <c:showBubbleSize val="0"/>
             <c:showLeaderLines val="0"/>
-            <c:extLst>
+            <c:extLst xmlns:c16r2="http://schemas.microsoft.com/office/drawing/2015/06/chart">
               <c:ext xmlns:c15="http://schemas.microsoft.com/office/drawing/2012/chart" uri="{CE6537A1-D6FC-4f65-9D91-7224C49458BB}">
                 <c15:showLeaderLines val="1"/>
                 <c15:leaderLines>
@@ -4774,12 +5076,12 @@
                 <c:formatCode>General</c:formatCode>
                 <c:ptCount val="1"/>
                 <c:pt idx="0">
-                  <c:v>56.564999999999998</c:v>
+                  <c:v>56.565</c:v>
                 </c:pt>
               </c:numCache>
             </c:numRef>
           </c:val>
-          <c:extLst>
+          <c:extLst xmlns:c16r2="http://schemas.microsoft.com/office/drawing/2015/06/chart">
             <c:ext xmlns:c16="http://schemas.microsoft.com/office/drawing/2014/chart" uri="{C3380CC4-5D6E-409C-BE32-E72D297353CC}">
               <c16:uniqueId val="{00000001-17FC-4048-8E51-564C555E2054}"/>
             </c:ext>
@@ -4847,7 +5149,7 @@
             <c:showPercent val="0"/>
             <c:showBubbleSize val="0"/>
             <c:showLeaderLines val="0"/>
-            <c:extLst>
+            <c:extLst xmlns:c16r2="http://schemas.microsoft.com/office/drawing/2015/06/chart">
               <c:ext xmlns:c15="http://schemas.microsoft.com/office/drawing/2012/chart" uri="{CE6537A1-D6FC-4f65-9D91-7224C49458BB}">
                 <c15:showLeaderLines val="1"/>
                 <c15:leaderLines>
@@ -4890,7 +5192,7 @@
               </c:numCache>
             </c:numRef>
           </c:val>
-          <c:extLst>
+          <c:extLst xmlns:c16r2="http://schemas.microsoft.com/office/drawing/2015/06/chart">
             <c:ext xmlns:c16="http://schemas.microsoft.com/office/drawing/2014/chart" uri="{C3380CC4-5D6E-409C-BE32-E72D297353CC}">
               <c16:uniqueId val="{00000002-17FC-4048-8E51-564C555E2054}"/>
             </c:ext>
@@ -4907,11 +5209,11 @@
         </c:dLbls>
         <c:gapWidth val="219"/>
         <c:overlap val="-27"/>
-        <c:axId val="626643552"/>
-        <c:axId val="589937552"/>
+        <c:axId val="-1180168400"/>
+        <c:axId val="-1180178208"/>
       </c:barChart>
       <c:catAx>
-        <c:axId val="626643552"/>
+        <c:axId val="-1180168400"/>
         <c:scaling>
           <c:orientation val="minMax"/>
         </c:scaling>
@@ -4954,7 +5256,7 @@
             <a:endParaRPr lang="en-US"/>
           </a:p>
         </c:txPr>
-        <c:crossAx val="589937552"/>
+        <c:crossAx val="-1180178208"/>
         <c:crosses val="autoZero"/>
         <c:auto val="1"/>
         <c:lblAlgn val="ctr"/>
@@ -4962,7 +5264,7 @@
         <c:noMultiLvlLbl val="0"/>
       </c:catAx>
       <c:valAx>
-        <c:axId val="589937552"/>
+        <c:axId val="-1180178208"/>
         <c:scaling>
           <c:orientation val="minMax"/>
         </c:scaling>
@@ -5013,7 +5315,7 @@
             <a:endParaRPr lang="en-US"/>
           </a:p>
         </c:txPr>
-        <c:crossAx val="626643552"/>
+        <c:crossAx val="-1180168400"/>
         <c:crosses val="autoZero"/>
         <c:crossBetween val="between"/>
       </c:valAx>
@@ -5087,7 +5389,7 @@
 </file>
 
 <file path=word/charts/chart3.xml><?xml version="1.0" encoding="utf-8"?>
-<c:chartSpace xmlns:c="http://schemas.openxmlformats.org/drawingml/2006/chart" xmlns:a="http://schemas.openxmlformats.org/drawingml/2006/main" xmlns:r="http://schemas.openxmlformats.org/officeDocument/2006/relationships" xmlns:c16r2="http://schemas.microsoft.com/office/drawing/2015/06/chart">
+<c:chartSpace xmlns:c="http://schemas.openxmlformats.org/drawingml/2006/chart" xmlns:a="http://schemas.openxmlformats.org/drawingml/2006/main" xmlns:r="http://schemas.openxmlformats.org/officeDocument/2006/relationships">
   <c:date1904 val="0"/>
   <c:lang val="en-US"/>
   <c:roundedCorners val="0"/>
@@ -5120,12 +5422,8 @@
               </a:defRPr>
             </a:pPr>
             <a:r>
-              <a:rPr lang="en-US"/>
-              <a:t>Write</a:t>
-            </a:r>
-            <a:r>
               <a:rPr lang="en-US" baseline="0"/>
-              <a:t> Time: Small Values</a:t>
+              <a:t>Read Time: Small Values</a:t>
             </a:r>
             <a:endParaRPr lang="en-US"/>
           </a:p>
@@ -5229,7 +5527,7 @@
             <c:showPercent val="0"/>
             <c:showBubbleSize val="0"/>
             <c:showLeaderLines val="0"/>
-            <c:extLst>
+            <c:extLst xmlns:c16r2="http://schemas.microsoft.com/office/drawing/2015/06/chart">
               <c:ext xmlns:c15="http://schemas.microsoft.com/office/drawing/2012/chart" uri="{CE6537A1-D6FC-4f65-9D91-7224C49458BB}">
                 <c15:showLeaderLines val="1"/>
                 <c15:leaderLines>
@@ -5270,15 +5568,15 @@
                 <c:formatCode>General</c:formatCode>
                 <c:ptCount val="2"/>
                 <c:pt idx="0">
-                  <c:v>0.68100000000000005</c:v>
+                  <c:v>0.681</c:v>
                 </c:pt>
                 <c:pt idx="1">
-                  <c:v>1.1160000000000001</c:v>
+                  <c:v>1.116</c:v>
                 </c:pt>
               </c:numCache>
             </c:numRef>
           </c:val>
-          <c:extLst>
+          <c:extLst xmlns:c16r2="http://schemas.microsoft.com/office/drawing/2015/06/chart">
             <c:ext xmlns:c16="http://schemas.microsoft.com/office/drawing/2014/chart" uri="{C3380CC4-5D6E-409C-BE32-E72D297353CC}">
               <c16:uniqueId val="{00000000-1CB9-4E6B-B90C-F12050B4403B}"/>
             </c:ext>
@@ -5346,7 +5644,7 @@
             <c:showPercent val="0"/>
             <c:showBubbleSize val="0"/>
             <c:showLeaderLines val="0"/>
-            <c:extLst>
+            <c:extLst xmlns:c16r2="http://schemas.microsoft.com/office/drawing/2015/06/chart">
               <c:ext xmlns:c15="http://schemas.microsoft.com/office/drawing/2012/chart" uri="{CE6537A1-D6FC-4f65-9D91-7224C49458BB}">
                 <c15:showLeaderLines val="1"/>
                 <c15:leaderLines>
@@ -5387,15 +5685,15 @@
                 <c:formatCode>General</c:formatCode>
                 <c:ptCount val="2"/>
                 <c:pt idx="0">
-                  <c:v>0.95699999999999996</c:v>
+                  <c:v>0.957</c:v>
                 </c:pt>
                 <c:pt idx="1">
-                  <c:v>1.4490000000000001</c:v>
+                  <c:v>1.449</c:v>
                 </c:pt>
               </c:numCache>
             </c:numRef>
           </c:val>
-          <c:extLst>
+          <c:extLst xmlns:c16r2="http://schemas.microsoft.com/office/drawing/2015/06/chart">
             <c:ext xmlns:c16="http://schemas.microsoft.com/office/drawing/2014/chart" uri="{C3380CC4-5D6E-409C-BE32-E72D297353CC}">
               <c16:uniqueId val="{00000001-1CB9-4E6B-B90C-F12050B4403B}"/>
             </c:ext>
@@ -5463,7 +5761,7 @@
             <c:showPercent val="0"/>
             <c:showBubbleSize val="0"/>
             <c:showLeaderLines val="0"/>
-            <c:extLst>
+            <c:extLst xmlns:c16r2="http://schemas.microsoft.com/office/drawing/2015/06/chart">
               <c:ext xmlns:c15="http://schemas.microsoft.com/office/drawing/2012/chart" uri="{CE6537A1-D6FC-4f65-9D91-7224C49458BB}">
                 <c15:showLeaderLines val="1"/>
                 <c15:leaderLines>
@@ -5504,15 +5802,15 @@
                 <c:formatCode>General</c:formatCode>
                 <c:ptCount val="2"/>
                 <c:pt idx="0">
-                  <c:v>0.94499999999999995</c:v>
+                  <c:v>0.945</c:v>
                 </c:pt>
                 <c:pt idx="1">
-                  <c:v>1.5820000000000001</c:v>
+                  <c:v>1.582</c:v>
                 </c:pt>
               </c:numCache>
             </c:numRef>
           </c:val>
-          <c:extLst>
+          <c:extLst xmlns:c16r2="http://schemas.microsoft.com/office/drawing/2015/06/chart">
             <c:ext xmlns:c16="http://schemas.microsoft.com/office/drawing/2014/chart" uri="{C3380CC4-5D6E-409C-BE32-E72D297353CC}">
               <c16:uniqueId val="{00000002-1CB9-4E6B-B90C-F12050B4403B}"/>
             </c:ext>
@@ -5529,11 +5827,11 @@
         </c:dLbls>
         <c:gapWidth val="219"/>
         <c:overlap val="-27"/>
-        <c:axId val="616548992"/>
-        <c:axId val="614669120"/>
+        <c:axId val="-1178590528"/>
+        <c:axId val="-1178587696"/>
       </c:barChart>
       <c:catAx>
-        <c:axId val="616548992"/>
+        <c:axId val="-1178590528"/>
         <c:scaling>
           <c:orientation val="minMax"/>
         </c:scaling>
@@ -5576,7 +5874,7 @@
             <a:endParaRPr lang="en-US"/>
           </a:p>
         </c:txPr>
-        <c:crossAx val="614669120"/>
+        <c:crossAx val="-1178587696"/>
         <c:crosses val="autoZero"/>
         <c:auto val="1"/>
         <c:lblAlgn val="ctr"/>
@@ -5584,7 +5882,7 @@
         <c:noMultiLvlLbl val="0"/>
       </c:catAx>
       <c:valAx>
-        <c:axId val="614669120"/>
+        <c:axId val="-1178587696"/>
         <c:scaling>
           <c:orientation val="minMax"/>
         </c:scaling>
@@ -5635,7 +5933,7 @@
             <a:endParaRPr lang="en-US"/>
           </a:p>
         </c:txPr>
-        <c:crossAx val="616548992"/>
+        <c:crossAx val="-1178590528"/>
         <c:crosses val="autoZero"/>
         <c:crossBetween val="between"/>
       </c:valAx>
@@ -5709,7 +6007,7 @@
 </file>
 
 <file path=word/charts/chart4.xml><?xml version="1.0" encoding="utf-8"?>
-<c:chartSpace xmlns:c="http://schemas.openxmlformats.org/drawingml/2006/chart" xmlns:a="http://schemas.openxmlformats.org/drawingml/2006/main" xmlns:r="http://schemas.openxmlformats.org/officeDocument/2006/relationships" xmlns:c16r2="http://schemas.microsoft.com/office/drawing/2015/06/chart">
+<c:chartSpace xmlns:c="http://schemas.openxmlformats.org/drawingml/2006/chart" xmlns:a="http://schemas.openxmlformats.org/drawingml/2006/main" xmlns:r="http://schemas.openxmlformats.org/officeDocument/2006/relationships">
   <c:date1904 val="0"/>
   <c:lang val="en-US"/>
   <c:roundedCorners val="0"/>
@@ -5742,12 +6040,8 @@
               </a:defRPr>
             </a:pPr>
             <a:r>
-              <a:rPr lang="en-US"/>
-              <a:t>Write</a:t>
-            </a:r>
-            <a:r>
               <a:rPr lang="en-US" baseline="0"/>
-              <a:t> Time: 1GB</a:t>
+              <a:t>Read Time: 1GB</a:t>
             </a:r>
             <a:endParaRPr lang="en-US"/>
           </a:p>
@@ -5851,7 +6145,7 @@
             <c:showPercent val="0"/>
             <c:showBubbleSize val="0"/>
             <c:showLeaderLines val="0"/>
-            <c:extLst>
+            <c:extLst xmlns:c16r2="http://schemas.microsoft.com/office/drawing/2015/06/chart">
               <c:ext xmlns:c15="http://schemas.microsoft.com/office/drawing/2012/chart" uri="{CE6537A1-D6FC-4f65-9D91-7224C49458BB}">
                 <c15:showLeaderLines val="1"/>
                 <c15:leaderLines>
@@ -5894,7 +6188,7 @@
               </c:numCache>
             </c:numRef>
           </c:val>
-          <c:extLst>
+          <c:extLst xmlns:c16r2="http://schemas.microsoft.com/office/drawing/2015/06/chart">
             <c:ext xmlns:c16="http://schemas.microsoft.com/office/drawing/2014/chart" uri="{C3380CC4-5D6E-409C-BE32-E72D297353CC}">
               <c16:uniqueId val="{00000000-A4F1-4530-B6D6-98FD895FCF7B}"/>
             </c:ext>
@@ -5962,7 +6256,7 @@
             <c:showPercent val="0"/>
             <c:showBubbleSize val="0"/>
             <c:showLeaderLines val="0"/>
-            <c:extLst>
+            <c:extLst xmlns:c16r2="http://schemas.microsoft.com/office/drawing/2015/06/chart">
               <c:ext xmlns:c15="http://schemas.microsoft.com/office/drawing/2012/chart" uri="{CE6537A1-D6FC-4f65-9D91-7224C49458BB}">
                 <c15:showLeaderLines val="1"/>
                 <c15:leaderLines>
@@ -6005,7 +6299,7 @@
               </c:numCache>
             </c:numRef>
           </c:val>
-          <c:extLst>
+          <c:extLst xmlns:c16r2="http://schemas.microsoft.com/office/drawing/2015/06/chart">
             <c:ext xmlns:c16="http://schemas.microsoft.com/office/drawing/2014/chart" uri="{C3380CC4-5D6E-409C-BE32-E72D297353CC}">
               <c16:uniqueId val="{00000001-A4F1-4530-B6D6-98FD895FCF7B}"/>
             </c:ext>
@@ -6073,7 +6367,7 @@
             <c:showPercent val="0"/>
             <c:showBubbleSize val="0"/>
             <c:showLeaderLines val="0"/>
-            <c:extLst>
+            <c:extLst xmlns:c16r2="http://schemas.microsoft.com/office/drawing/2015/06/chart">
               <c:ext xmlns:c15="http://schemas.microsoft.com/office/drawing/2012/chart" uri="{CE6537A1-D6FC-4f65-9D91-7224C49458BB}">
                 <c15:showLeaderLines val="1"/>
                 <c15:leaderLines>
@@ -6116,7 +6410,7 @@
               </c:numCache>
             </c:numRef>
           </c:val>
-          <c:extLst>
+          <c:extLst xmlns:c16r2="http://schemas.microsoft.com/office/drawing/2015/06/chart">
             <c:ext xmlns:c16="http://schemas.microsoft.com/office/drawing/2014/chart" uri="{C3380CC4-5D6E-409C-BE32-E72D297353CC}">
               <c16:uniqueId val="{00000002-A4F1-4530-B6D6-98FD895FCF7B}"/>
             </c:ext>
@@ -6133,11 +6427,11 @@
         </c:dLbls>
         <c:gapWidth val="219"/>
         <c:overlap val="-27"/>
-        <c:axId val="626643552"/>
-        <c:axId val="589937552"/>
+        <c:axId val="-1178154544"/>
+        <c:axId val="-1179639200"/>
       </c:barChart>
       <c:catAx>
-        <c:axId val="626643552"/>
+        <c:axId val="-1178154544"/>
         <c:scaling>
           <c:orientation val="minMax"/>
         </c:scaling>
@@ -6180,7 +6474,7 @@
             <a:endParaRPr lang="en-US"/>
           </a:p>
         </c:txPr>
-        <c:crossAx val="589937552"/>
+        <c:crossAx val="-1179639200"/>
         <c:crosses val="autoZero"/>
         <c:auto val="1"/>
         <c:lblAlgn val="ctr"/>
@@ -6188,7 +6482,7 @@
         <c:noMultiLvlLbl val="0"/>
       </c:catAx>
       <c:valAx>
-        <c:axId val="589937552"/>
+        <c:axId val="-1179639200"/>
         <c:scaling>
           <c:orientation val="minMax"/>
         </c:scaling>
@@ -6239,7 +6533,7 @@
             <a:endParaRPr lang="en-US"/>
           </a:p>
         </c:txPr>
-        <c:crossAx val="626643552"/>
+        <c:crossAx val="-1178154544"/>
         <c:crosses val="autoZero"/>
         <c:crossBetween val="between"/>
       </c:valAx>

</xml_diff>